<commit_message>
Done with research for supervised learning
</commit_message>
<xml_diff>
--- a/results.docx
+++ b/results.docx
@@ -172,8 +172,6 @@
           </wp:inline>
         </w:drawing>
       </w:r>
-      <w:bookmarkStart w:id="0" w:name="_GoBack"/>
-      <w:bookmarkEnd w:id="0"/>
     </w:p>
     <w:p/>
     <w:p>
@@ -211,7 +209,62 @@
     </w:p>
     <w:p>
       <w:r>
+        <w:rPr>
+          <w:noProof/>
+        </w:rPr>
         <w:lastRenderedPageBreak/>
+        <w:drawing>
+          <wp:inline distT="0" distB="0" distL="0" distR="0">
+            <wp:extent cx="5943600" cy="3037723"/>
+            <wp:effectExtent l="0" t="0" r="0" b="0"/>
+            <wp:docPr id="3" name="Picture 3" descr="C:\Users\user\Google Drive\Senior Dev\intro_to_supervised\images\sonar_neural_nets.png"/>
+            <wp:cNvGraphicFramePr>
+              <a:graphicFrameLocks xmlns:a="http://schemas.openxmlformats.org/drawingml/2006/main" noChangeAspect="1"/>
+            </wp:cNvGraphicFramePr>
+            <a:graphic xmlns:a="http://schemas.openxmlformats.org/drawingml/2006/main">
+              <a:graphicData uri="http://schemas.openxmlformats.org/drawingml/2006/picture">
+                <pic:pic xmlns:pic="http://schemas.openxmlformats.org/drawingml/2006/picture">
+                  <pic:nvPicPr>
+                    <pic:cNvPr id="0" name="Picture 5" descr="C:\Users\user\Google Drive\Senior Dev\intro_to_supervised\images\sonar_neural_nets.png"/>
+                    <pic:cNvPicPr>
+                      <a:picLocks noChangeAspect="1" noChangeArrowheads="1"/>
+                    </pic:cNvPicPr>
+                  </pic:nvPicPr>
+                  <pic:blipFill>
+                    <a:blip r:embed="rId7">
+                      <a:extLst>
+                        <a:ext uri="{28A0092B-C50C-407E-A947-70E740481C1C}">
+                          <a14:useLocalDpi xmlns:a14="http://schemas.microsoft.com/office/drawing/2010/main" val="0"/>
+                        </a:ext>
+                      </a:extLst>
+                    </a:blip>
+                    <a:srcRect/>
+                    <a:stretch>
+                      <a:fillRect/>
+                    </a:stretch>
+                  </pic:blipFill>
+                  <pic:spPr bwMode="auto">
+                    <a:xfrm>
+                      <a:off x="0" y="0"/>
+                      <a:ext cx="5943600" cy="3037723"/>
+                    </a:xfrm>
+                    <a:prstGeom prst="rect">
+                      <a:avLst/>
+                    </a:prstGeom>
+                    <a:noFill/>
+                    <a:ln>
+                      <a:noFill/>
+                    </a:ln>
+                  </pic:spPr>
+                </pic:pic>
+              </a:graphicData>
+            </a:graphic>
+          </wp:inline>
+        </w:drawing>
+      </w:r>
+    </w:p>
+    <w:p>
+      <w:r>
         <w:t>Boosting</w:t>
       </w:r>
       <w:r>
@@ -223,13 +276,69 @@
       <w:r>
         <w:pict>
           <v:shape id="_x0000_i1026" type="#_x0000_t75" style="width:467.4pt;height:225.6pt">
-            <v:imagedata r:id="rId7" o:title="banknote_boosting"/>
+            <v:imagedata r:id="rId8" o:title="banknote_boosting"/>
           </v:shape>
         </w:pict>
       </w:r>
     </w:p>
     <w:p>
       <w:r>
+        <w:rPr>
+          <w:noProof/>
+        </w:rPr>
+        <w:lastRenderedPageBreak/>
+        <w:drawing>
+          <wp:inline distT="0" distB="0" distL="0" distR="0">
+            <wp:extent cx="5943600" cy="2706335"/>
+            <wp:effectExtent l="0" t="0" r="0" b="0"/>
+            <wp:docPr id="4" name="Picture 4" descr="C:\Users\user\Google Drive\Senior Dev\intro_to_supervised\images\sonar_boosting.png"/>
+            <wp:cNvGraphicFramePr>
+              <a:graphicFrameLocks xmlns:a="http://schemas.openxmlformats.org/drawingml/2006/main" noChangeAspect="1"/>
+            </wp:cNvGraphicFramePr>
+            <a:graphic xmlns:a="http://schemas.openxmlformats.org/drawingml/2006/main">
+              <a:graphicData uri="http://schemas.openxmlformats.org/drawingml/2006/picture">
+                <pic:pic xmlns:pic="http://schemas.openxmlformats.org/drawingml/2006/picture">
+                  <pic:nvPicPr>
+                    <pic:cNvPr id="0" name="Picture 6" descr="C:\Users\user\Google Drive\Senior Dev\intro_to_supervised\images\sonar_boosting.png"/>
+                    <pic:cNvPicPr>
+                      <a:picLocks noChangeAspect="1" noChangeArrowheads="1"/>
+                    </pic:cNvPicPr>
+                  </pic:nvPicPr>
+                  <pic:blipFill>
+                    <a:blip r:embed="rId9">
+                      <a:extLst>
+                        <a:ext uri="{28A0092B-C50C-407E-A947-70E740481C1C}">
+                          <a14:useLocalDpi xmlns:a14="http://schemas.microsoft.com/office/drawing/2010/main" val="0"/>
+                        </a:ext>
+                      </a:extLst>
+                    </a:blip>
+                    <a:srcRect/>
+                    <a:stretch>
+                      <a:fillRect/>
+                    </a:stretch>
+                  </pic:blipFill>
+                  <pic:spPr bwMode="auto">
+                    <a:xfrm>
+                      <a:off x="0" y="0"/>
+                      <a:ext cx="5943600" cy="2706335"/>
+                    </a:xfrm>
+                    <a:prstGeom prst="rect">
+                      <a:avLst/>
+                    </a:prstGeom>
+                    <a:noFill/>
+                    <a:ln>
+                      <a:noFill/>
+                    </a:ln>
+                  </pic:spPr>
+                </pic:pic>
+              </a:graphicData>
+            </a:graphic>
+          </wp:inline>
+        </w:drawing>
+      </w:r>
+    </w:p>
+    <w:p>
+      <w:r>
         <w:t>K-Nearest Neighbors:</w:t>
       </w:r>
     </w:p>
@@ -237,13 +346,69 @@
       <w:r>
         <w:pict>
           <v:shape id="_x0000_i1027" type="#_x0000_t75" style="width:467.4pt;height:191.1pt">
-            <v:imagedata r:id="rId8" o:title="banknote_knn"/>
+            <v:imagedata r:id="rId10" o:title="banknote_knn"/>
           </v:shape>
         </w:pict>
       </w:r>
     </w:p>
     <w:p>
       <w:r>
+        <w:rPr>
+          <w:noProof/>
+        </w:rPr>
+        <w:drawing>
+          <wp:inline distT="0" distB="0" distL="0" distR="0">
+            <wp:extent cx="5943600" cy="2332888"/>
+            <wp:effectExtent l="0" t="0" r="0" b="0"/>
+            <wp:docPr id="5" name="Picture 5" descr="C:\Users\user\Google Drive\Senior Dev\intro_to_supervised\images\sonar_knn.png"/>
+            <wp:cNvGraphicFramePr>
+              <a:graphicFrameLocks xmlns:a="http://schemas.openxmlformats.org/drawingml/2006/main" noChangeAspect="1"/>
+            </wp:cNvGraphicFramePr>
+            <a:graphic xmlns:a="http://schemas.openxmlformats.org/drawingml/2006/main">
+              <a:graphicData uri="http://schemas.openxmlformats.org/drawingml/2006/picture">
+                <pic:pic xmlns:pic="http://schemas.openxmlformats.org/drawingml/2006/picture">
+                  <pic:nvPicPr>
+                    <pic:cNvPr id="0" name="Picture 7" descr="C:\Users\user\Google Drive\Senior Dev\intro_to_supervised\images\sonar_knn.png"/>
+                    <pic:cNvPicPr>
+                      <a:picLocks noChangeAspect="1" noChangeArrowheads="1"/>
+                    </pic:cNvPicPr>
+                  </pic:nvPicPr>
+                  <pic:blipFill>
+                    <a:blip r:embed="rId11">
+                      <a:extLst>
+                        <a:ext uri="{28A0092B-C50C-407E-A947-70E740481C1C}">
+                          <a14:useLocalDpi xmlns:a14="http://schemas.microsoft.com/office/drawing/2010/main" val="0"/>
+                        </a:ext>
+                      </a:extLst>
+                    </a:blip>
+                    <a:srcRect/>
+                    <a:stretch>
+                      <a:fillRect/>
+                    </a:stretch>
+                  </pic:blipFill>
+                  <pic:spPr bwMode="auto">
+                    <a:xfrm>
+                      <a:off x="0" y="0"/>
+                      <a:ext cx="5943600" cy="2332888"/>
+                    </a:xfrm>
+                    <a:prstGeom prst="rect">
+                      <a:avLst/>
+                    </a:prstGeom>
+                    <a:noFill/>
+                    <a:ln>
+                      <a:noFill/>
+                    </a:ln>
+                  </pic:spPr>
+                </pic:pic>
+              </a:graphicData>
+            </a:graphic>
+          </wp:inline>
+        </w:drawing>
+      </w:r>
+    </w:p>
+    <w:p>
+      <w:r>
+        <w:lastRenderedPageBreak/>
         <w:t>Support Vector Machines:</w:t>
       </w:r>
     </w:p>
@@ -315,7 +480,6 @@
         <w:rPr>
           <w:rFonts w:ascii="Consolas" w:hAnsi="Consolas"/>
         </w:rPr>
-        <w:lastRenderedPageBreak/>
         <w:t xml:space="preserve"> [[150   0]</w:t>
       </w:r>
     </w:p>
@@ -349,6 +513,176 @@
     <w:p>
       <w:r>
         <w:t>The sonar data</w:t>
+      </w:r>
+    </w:p>
+    <w:p>
+      <w:pPr>
+        <w:rPr>
+          <w:rFonts w:ascii="Consolas" w:hAnsi="Consolas"/>
+        </w:rPr>
+      </w:pPr>
+      <w:r>
+        <w:rPr>
+          <w:rFonts w:ascii="Consolas" w:hAnsi="Consolas"/>
+        </w:rPr>
+        <w:t>Kernel | Exponent or Gamma Value | Training Score | Testing Score</w:t>
+      </w:r>
+    </w:p>
+    <w:p>
+      <w:pPr>
+        <w:rPr>
+          <w:rFonts w:ascii="Consolas" w:hAnsi="Consolas"/>
+        </w:rPr>
+      </w:pPr>
+      <w:proofErr w:type="gramStart"/>
+      <w:r>
+        <w:rPr>
+          <w:rFonts w:ascii="Consolas" w:hAnsi="Consolas"/>
+        </w:rPr>
+        <w:t>poly</w:t>
+      </w:r>
+      <w:proofErr w:type="gramEnd"/>
+      <w:r>
+        <w:rPr>
+          <w:rFonts w:ascii="Consolas" w:hAnsi="Consolas"/>
+        </w:rPr>
+        <w:t xml:space="preserve">      1 0.843373 0.666667</w:t>
+      </w:r>
+    </w:p>
+    <w:p>
+      <w:pPr>
+        <w:rPr>
+          <w:rFonts w:ascii="Consolas" w:hAnsi="Consolas"/>
+        </w:rPr>
+      </w:pPr>
+      <w:proofErr w:type="gramStart"/>
+      <w:r>
+        <w:rPr>
+          <w:rFonts w:ascii="Consolas" w:hAnsi="Consolas"/>
+        </w:rPr>
+        <w:t>poly</w:t>
+      </w:r>
+      <w:proofErr w:type="gramEnd"/>
+      <w:r>
+        <w:rPr>
+          <w:rFonts w:ascii="Consolas" w:hAnsi="Consolas"/>
+        </w:rPr>
+        <w:t xml:space="preserve">      2 0.891566 0.809524</w:t>
+      </w:r>
+      <w:bookmarkStart w:id="0" w:name="_GoBack"/>
+      <w:bookmarkEnd w:id="0"/>
+    </w:p>
+    <w:p>
+      <w:pPr>
+        <w:rPr>
+          <w:rFonts w:ascii="Consolas" w:hAnsi="Consolas"/>
+        </w:rPr>
+      </w:pPr>
+      <w:proofErr w:type="gramStart"/>
+      <w:r>
+        <w:rPr>
+          <w:rFonts w:ascii="Consolas" w:hAnsi="Consolas"/>
+        </w:rPr>
+        <w:t>poly</w:t>
+      </w:r>
+      <w:proofErr w:type="gramEnd"/>
+      <w:r>
+        <w:rPr>
+          <w:rFonts w:ascii="Consolas" w:hAnsi="Consolas"/>
+        </w:rPr>
+        <w:t xml:space="preserve">      3 0.945783 0.857143</w:t>
+      </w:r>
+    </w:p>
+    <w:p>
+      <w:pPr>
+        <w:rPr>
+          <w:rFonts w:ascii="Consolas" w:hAnsi="Consolas"/>
+        </w:rPr>
+      </w:pPr>
+      <w:proofErr w:type="spellStart"/>
+      <w:proofErr w:type="gramStart"/>
+      <w:r>
+        <w:rPr>
+          <w:rFonts w:ascii="Consolas" w:hAnsi="Consolas"/>
+        </w:rPr>
+        <w:t>rbf</w:t>
+      </w:r>
+      <w:proofErr w:type="spellEnd"/>
+      <w:proofErr w:type="gramEnd"/>
+      <w:r>
+        <w:rPr>
+          <w:rFonts w:ascii="Consolas" w:hAnsi="Consolas"/>
+        </w:rPr>
+        <w:t xml:space="preserve">    0.01 0.554217 0.595238</w:t>
+      </w:r>
+    </w:p>
+    <w:p>
+      <w:pPr>
+        <w:rPr>
+          <w:rFonts w:ascii="Consolas" w:hAnsi="Consolas"/>
+        </w:rPr>
+      </w:pPr>
+      <w:proofErr w:type="spellStart"/>
+      <w:proofErr w:type="gramStart"/>
+      <w:r>
+        <w:rPr>
+          <w:rFonts w:ascii="Consolas" w:hAnsi="Consolas"/>
+        </w:rPr>
+        <w:t>rbf</w:t>
+      </w:r>
+      <w:proofErr w:type="spellEnd"/>
+      <w:proofErr w:type="gramEnd"/>
+      <w:r>
+        <w:rPr>
+          <w:rFonts w:ascii="Consolas" w:hAnsi="Consolas"/>
+        </w:rPr>
+        <w:t xml:space="preserve">     0.5 0.951807 0.833333</w:t>
+      </w:r>
+    </w:p>
+    <w:p>
+      <w:pPr>
+        <w:rPr>
+          <w:rFonts w:ascii="Consolas" w:hAnsi="Consolas"/>
+        </w:rPr>
+      </w:pPr>
+      <w:proofErr w:type="spellStart"/>
+      <w:proofErr w:type="gramStart"/>
+      <w:r>
+        <w:rPr>
+          <w:rFonts w:ascii="Consolas" w:hAnsi="Consolas"/>
+        </w:rPr>
+        <w:t>rbf</w:t>
+      </w:r>
+      <w:proofErr w:type="spellEnd"/>
+      <w:proofErr w:type="gramEnd"/>
+      <w:r>
+        <w:rPr>
+          <w:rFonts w:ascii="Consolas" w:hAnsi="Consolas"/>
+        </w:rPr>
+        <w:t xml:space="preserve">     1.0 0.981928 0.904762</w:t>
+      </w:r>
+    </w:p>
+    <w:p>
+      <w:pPr>
+        <w:rPr>
+          <w:rFonts w:ascii="Consolas" w:hAnsi="Consolas"/>
+        </w:rPr>
+      </w:pPr>
+      <w:proofErr w:type="spellStart"/>
+      <w:proofErr w:type="gramStart"/>
+      <w:r>
+        <w:rPr>
+          <w:rFonts w:ascii="Consolas" w:hAnsi="Consolas"/>
+        </w:rPr>
+        <w:t>rbf</w:t>
+      </w:r>
+      <w:proofErr w:type="spellEnd"/>
+      <w:proofErr w:type="gramEnd"/>
+      <w:r>
+        <w:rPr>
+          <w:rFonts w:ascii="Consolas" w:hAnsi="Consolas"/>
+        </w:rPr>
+        <w:t xml:space="preserve">     1.5 1.000000 0.904762</w:t>
       </w:r>
     </w:p>
     <w:sectPr>

</xml_diff>